<commit_message>
Modified and summaried code and report figure
</commit_message>
<xml_diff>
--- a/Final_Report/0_Structure.docx
+++ b/Final_Report/0_Structure.docx
@@ -3472,7 +3472,7 @@
         <w:pStyle w:val="a8"/>
         <w:ind w:left="360" w:firstLineChars="0" w:firstLine="0"/>
         <w:rPr>
-          <w:rFonts w:ascii="Times New Roman" w:hAnsi="Times New Roman" w:cs="Times New Roman" w:hint="eastAsia"/>
+          <w:rFonts w:ascii="Times New Roman" w:hAnsi="Times New Roman" w:cs="Times New Roman"/>
           <w:shd w:val="pct15" w:color="auto" w:fill="FFFFFF"/>
         </w:rPr>
       </w:pPr>
@@ -3958,14 +3958,14 @@
       <w:pPr>
         <w:ind w:left="720"/>
         <w:rPr>
+          <w:rFonts w:ascii="Times New Roman" w:hAnsi="Times New Roman" w:cs="Times New Roman"/>
+        </w:rPr>
+      </w:pPr>
+      <w:bookmarkStart w:id="1" w:name="_Hlk136878515"/>
+      <w:r>
+        <w:rPr>
           <w:rFonts w:ascii="Times New Roman" w:hAnsi="Times New Roman" w:cs="Times New Roman" w:hint="eastAsia"/>
         </w:rPr>
-      </w:pPr>
-      <w:bookmarkStart w:id="1" w:name="_Hlk136878515"/>
-      <w:r>
-        <w:rPr>
-          <w:rFonts w:ascii="Times New Roman" w:hAnsi="Times New Roman" w:cs="Times New Roman" w:hint="eastAsia"/>
-        </w:rPr>
         <w:t>I</w:t>
       </w:r>
       <w:r>
@@ -3990,7 +3990,31 @@
         <w:rPr>
           <w:rFonts w:ascii="Times New Roman" w:hAnsi="Times New Roman" w:cs="Times New Roman"/>
         </w:rPr>
-        <w:t xml:space="preserve"> algorithm, the number and position of points used to fit the exponential curve should be the same when comparing the two methods. Therefore,</w:t>
+        <w:t xml:space="preserve"> algorithm, the number and position of points used to fit the exponential curve should be the </w:t>
+      </w:r>
+      <w:r>
+        <w:rPr>
+          <w:rFonts w:ascii="Times New Roman" w:hAnsi="Times New Roman" w:cs="Times New Roman"/>
+        </w:rPr>
+        <w:t>consist</w:t>
+      </w:r>
+      <w:r>
+        <w:rPr>
+          <w:rFonts w:ascii="Times New Roman" w:hAnsi="Times New Roman" w:cs="Times New Roman"/>
+        </w:rPr>
+        <w:t xml:space="preserve"> </w:t>
+      </w:r>
+      <w:r>
+        <w:rPr>
+          <w:rFonts w:ascii="Times New Roman" w:hAnsi="Times New Roman" w:cs="Times New Roman"/>
+        </w:rPr>
+        <w:t>for</w:t>
+      </w:r>
+      <w:r>
+        <w:rPr>
+          <w:rFonts w:ascii="Times New Roman" w:hAnsi="Times New Roman" w:cs="Times New Roman"/>
+        </w:rPr>
+        <w:t xml:space="preserve"> the two methods. Therefore,</w:t>
       </w:r>
       <w:r>
         <w:rPr>
@@ -4008,32 +4032,18 @@
         <w:rPr>
           <w:rFonts w:ascii="Times New Roman" w:hAnsi="Times New Roman" w:cs="Times New Roman"/>
         </w:rPr>
-        <w:t xml:space="preserve"> for two methods</w:t>
+        <w:t xml:space="preserve"> as shown in </w:t>
       </w:r>
       <w:r>
         <w:rPr>
           <w:rFonts w:ascii="Times New Roman" w:hAnsi="Times New Roman" w:cs="Times New Roman"/>
           <w:color w:val="ED7D31" w:themeColor="accent2"/>
         </w:rPr>
-        <w:t xml:space="preserve"> (</w:t>
-      </w:r>
-      <w:r>
-        <w:rPr>
-          <w:rFonts w:ascii="Times New Roman" w:hAnsi="Times New Roman" w:cs="Times New Roman"/>
-          <w:color w:val="ED7D31" w:themeColor="accent2"/>
-        </w:rPr>
         <w:t>Figure X</w:t>
       </w:r>
       <w:r>
         <w:rPr>
           <w:rFonts w:ascii="Times New Roman" w:hAnsi="Times New Roman" w:cs="Times New Roman"/>
-          <w:color w:val="ED7D31" w:themeColor="accent2"/>
-        </w:rPr>
-        <w:t>)</w:t>
-      </w:r>
-      <w:r>
-        <w:rPr>
-          <w:rFonts w:ascii="Times New Roman" w:hAnsi="Times New Roman" w:cs="Times New Roman"/>
         </w:rPr>
         <w:t>, the</w:t>
       </w:r>
@@ -4102,6 +4112,42 @@
           <w:rFonts w:ascii="Times New Roman" w:hAnsi="Times New Roman" w:cs="Times New Roman"/>
         </w:rPr>
         <w:t xml:space="preserve"> </w:t>
+      </w:r>
+      <w:r>
+        <w:rPr>
+          <w:rFonts w:ascii="Times New Roman" w:hAnsi="Times New Roman" w:cs="Times New Roman"/>
+        </w:rPr>
+        <w:t xml:space="preserve">And the number is </w:t>
+      </w:r>
+      <w:r>
+        <w:rPr>
+          <w:rFonts w:ascii="Times New Roman" w:hAnsi="Times New Roman" w:cs="Times New Roman"/>
+        </w:rPr>
+        <w:t>kept</w:t>
+      </w:r>
+      <w:r>
+        <w:rPr>
+          <w:rFonts w:ascii="Times New Roman" w:hAnsi="Times New Roman" w:cs="Times New Roman"/>
+        </w:rPr>
+        <w:t xml:space="preserve"> consist by using first N echo of multi-echo FLASH to fit exponential fit </w:t>
+      </w:r>
+      <w:r>
+        <w:rPr>
+          <w:rFonts w:ascii="Times New Roman" w:hAnsi="Times New Roman" w:cs="Times New Roman"/>
+        </w:rPr>
+        <w:t>when</w:t>
+      </w:r>
+      <w:r>
+        <w:rPr>
+          <w:rFonts w:ascii="Times New Roman" w:hAnsi="Times New Roman" w:cs="Times New Roman"/>
+        </w:rPr>
+        <w:t xml:space="preserve"> comp</w:t>
+      </w:r>
+      <w:r>
+        <w:rPr>
+          <w:rFonts w:ascii="Times New Roman" w:hAnsi="Times New Roman" w:cs="Times New Roman"/>
+        </w:rPr>
+        <w:t xml:space="preserve">are with N-periodic ka-SPGR. </w:t>
       </w:r>
       <w:r>
         <w:rPr>
@@ -4425,19 +4471,7 @@
         <w:rPr>
           <w:rFonts w:ascii="Times New Roman" w:hAnsi="Times New Roman" w:cs="Times New Roman"/>
         </w:rPr>
-        <w:t xml:space="preserve">reconstructed from raw data using MATLAB </w:t>
-      </w:r>
-      <w:r>
-        <w:rPr>
-          <w:rFonts w:ascii="Times New Roman" w:hAnsi="Times New Roman" w:cs="Times New Roman"/>
-        </w:rPr>
-        <w:t>(Code provided by Pete)</w:t>
-      </w:r>
-      <w:r>
-        <w:rPr>
-          <w:rFonts w:ascii="Times New Roman" w:hAnsi="Times New Roman" w:cs="Times New Roman"/>
-        </w:rPr>
-        <w:t xml:space="preserve">, </w:t>
+        <w:t xml:space="preserve">reconstructed from raw data using MATLAB (Code provided by Pete), </w:t>
       </w:r>
       <w:r>
         <w:rPr>
@@ -4733,6 +4767,7 @@
         <w:rPr>
           <w:rFonts w:ascii="Times New Roman" w:hAnsi="Times New Roman" w:cs="Times New Roman"/>
         </w:rPr>
+        <w:lastRenderedPageBreak/>
         <w:t>greyscale</w:t>
       </w:r>
       <w:r>
@@ -4752,7 +4787,6 @@
         <w:rPr>
           <w:rFonts w:ascii="Times New Roman" w:hAnsi="Times New Roman" w:cs="Times New Roman"/>
         </w:rPr>
-        <w:lastRenderedPageBreak/>
         <w:tab/>
       </w:r>
     </w:p>
@@ -4865,7 +4899,7 @@
     <w:p>
       <w:pPr>
         <w:rPr>
-          <w:rFonts w:ascii="Times New Roman" w:hAnsi="Times New Roman" w:cs="Times New Roman" w:hint="eastAsia"/>
+          <w:rFonts w:ascii="Times New Roman" w:hAnsi="Times New Roman" w:cs="Times New Roman"/>
         </w:rPr>
       </w:pPr>
     </w:p>
@@ -4900,37 +4934,7 @@
         <w:rPr>
           <w:rFonts w:ascii="Times New Roman" w:hAnsi="Times New Roman" w:cs="Times New Roman"/>
         </w:rPr>
-        <w:t>This</w:t>
-      </w:r>
-      <w:r>
-        <w:rPr>
-          <w:rFonts w:ascii="Times New Roman" w:hAnsi="Times New Roman" w:cs="Times New Roman"/>
-        </w:rPr>
-        <w:t xml:space="preserve"> analysis is based on comparing 7 and 12-periodic ka-SPGR T2* results with the T2* </w:t>
-      </w:r>
-      <w:r>
-        <w:rPr>
-          <w:rFonts w:ascii="Times New Roman" w:hAnsi="Times New Roman" w:cs="Times New Roman"/>
-        </w:rPr>
-        <w:t>measured</w:t>
-      </w:r>
-      <w:r>
-        <w:rPr>
-          <w:rFonts w:ascii="Times New Roman" w:hAnsi="Times New Roman" w:cs="Times New Roman"/>
-        </w:rPr>
-        <w:t xml:space="preserve"> using </w:t>
-      </w:r>
-      <w:r>
-        <w:rPr>
-          <w:rFonts w:ascii="Times New Roman" w:hAnsi="Times New Roman" w:cs="Times New Roman"/>
-        </w:rPr>
-        <w:t>2</w:t>
-      </w:r>
-      <w:r>
-        <w:rPr>
-          <w:rFonts w:ascii="Times New Roman" w:hAnsi="Times New Roman" w:cs="Times New Roman"/>
-        </w:rPr>
-        <w:t>0</w:t>
+        <w:t>This analysis is based on comparing 7 and 12-periodic ka-SPGR T2* results with the T2* measured using 20</w:t>
       </w:r>
       <w:r>
         <w:rPr>
@@ -4995,20 +4999,14 @@
         <w:pStyle w:val="a8"/>
         <w:ind w:left="720" w:firstLineChars="0" w:firstLine="0"/>
         <w:rPr>
-          <w:rFonts w:ascii="Times New Roman" w:hAnsi="Times New Roman" w:cs="Times New Roman" w:hint="eastAsia"/>
-        </w:rPr>
-      </w:pPr>
-      <w:r>
-        <w:rPr>
-          <w:rFonts w:ascii="Times New Roman" w:hAnsi="Times New Roman" w:cs="Times New Roman"/>
-        </w:rPr>
-        <w:t xml:space="preserve">The ka-SPGR and multi-echo FLASH sequences’ </w:t>
-      </w:r>
-      <w:r>
-        <w:rPr>
-          <w:rFonts w:ascii="Times New Roman" w:hAnsi="Times New Roman" w:cs="Times New Roman"/>
-        </w:rPr>
-        <w:t>effective T2* SNR</w:t>
+          <w:rFonts w:ascii="Times New Roman" w:hAnsi="Times New Roman" w:cs="Times New Roman"/>
+        </w:rPr>
+      </w:pPr>
+      <w:r>
+        <w:rPr>
+          <w:rFonts w:ascii="Times New Roman" w:hAnsi="Times New Roman" w:cs="Times New Roman"/>
+        </w:rPr>
+        <w:t>The ka-SPGR and multi-echo FLASH sequences’ effective T2* SNR</w:t>
       </w:r>
       <w:r>
         <w:rPr>
@@ -5020,13 +5018,7 @@
         <w:rPr>
           <w:rFonts w:ascii="Times New Roman" w:hAnsi="Times New Roman" w:cs="Times New Roman"/>
         </w:rPr>
-        <w:t xml:space="preserve"> will be compared</w:t>
-      </w:r>
-      <w:r>
-        <w:rPr>
-          <w:rFonts w:ascii="Times New Roman" w:hAnsi="Times New Roman" w:cs="Times New Roman"/>
-        </w:rPr>
-        <w:t xml:space="preserve"> using </w:t>
+        <w:t xml:space="preserve"> will be compared using </w:t>
       </w:r>
       <w:r>
         <w:rPr>

</xml_diff>